<commit_message>
minor edit to lab 7
</commit_message>
<xml_diff>
--- a/Labs/lab7.docx
+++ b/Labs/lab7.docx
@@ -1295,10 +1295,14 @@
     </w:p>
     <w:p>
       <w:pPr>
-        <w:pStyle w:val="FirstParagraph"/>
-      </w:pPr>
-      <w:r>
-        <w:t xml:space="preserve">a. Calculate the estimate of</w:t>
+        <w:pStyle w:val="Compact"/>
+        <w:numPr>
+          <w:ilvl w:val="0"/>
+          <w:numId w:val="1008"/>
+        </w:numPr>
+      </w:pPr>
+      <w:r>
+        <w:t xml:space="preserve">Calculate the estimate of</w:t>
       </w:r>
       <m:oMath>
         <m:sSup>
@@ -1329,11 +1333,17 @@
       <w:r>
         <w:t xml:space="preserve">and state how you would interpret this quantity.</w:t>
       </w:r>
-      <w:r>
-        <w:t xml:space="preserve"> </w:t>
-      </w:r>
-      <w:r>
-        <w:t xml:space="preserve">a. How could you have predicted this answer based on your results from 9+10?</w:t>
+    </w:p>
+    <w:p>
+      <w:pPr>
+        <w:pStyle w:val="Compact"/>
+        <w:numPr>
+          <w:ilvl w:val="0"/>
+          <w:numId w:val="1008"/>
+        </w:numPr>
+      </w:pPr>
+      <w:r>
+        <w:t xml:space="preserve">How could you have predicted this answer based on your results from 9+10?</w:t>
       </w:r>
     </w:p>
     <w:bookmarkEnd w:id="31"/>
@@ -1771,6 +1781,36 @@
     </w:lvlOverride>
   </w:num>
   <w:num w:numId="1007">
+    <w:abstractNumId w:val="99711"/>
+    <w:lvlOverride w:ilvl="0">
+      <w:startOverride w:val="1"/>
+    </w:lvlOverride>
+    <w:lvlOverride w:ilvl="1">
+      <w:startOverride w:val="1"/>
+    </w:lvlOverride>
+    <w:lvlOverride w:ilvl="2">
+      <w:startOverride w:val="1"/>
+    </w:lvlOverride>
+    <w:lvlOverride w:ilvl="3">
+      <w:startOverride w:val="1"/>
+    </w:lvlOverride>
+    <w:lvlOverride w:ilvl="4">
+      <w:startOverride w:val="1"/>
+    </w:lvlOverride>
+    <w:lvlOverride w:ilvl="5">
+      <w:startOverride w:val="1"/>
+    </w:lvlOverride>
+    <w:lvlOverride w:ilvl="6">
+      <w:startOverride w:val="1"/>
+    </w:lvlOverride>
+    <w:lvlOverride w:ilvl="7">
+      <w:startOverride w:val="1"/>
+    </w:lvlOverride>
+    <w:lvlOverride w:ilvl="8">
+      <w:startOverride w:val="1"/>
+    </w:lvlOverride>
+  </w:num>
+  <w:num w:numId="1008">
     <w:abstractNumId w:val="99711"/>
     <w:lvlOverride w:ilvl="0">
       <w:startOverride w:val="1"/>

</xml_diff>